<commit_message>
FEAT/DOC - update doc
</commit_message>
<xml_diff>
--- a/doc/2025_08_01 edf.docx
+++ b/doc/2025_08_01 edf.docx
@@ -3,214 +3,622 @@
 <w:document xmlns:wpc="http://schemas.microsoft.com/office/word/2010/wordprocessingCanvas" xmlns:cx="http://schemas.microsoft.com/office/drawing/2014/chartex" xmlns:cx1="http://schemas.microsoft.com/office/drawing/2015/9/8/chartex" xmlns:cx2="http://schemas.microsoft.com/office/drawing/2015/10/21/chartex" xmlns:cx3="http://schemas.microsoft.com/office/drawing/2016/5/9/chartex" xmlns:cx4="http://schemas.microsoft.com/office/drawing/2016/5/10/chartex" xmlns:cx5="http://schemas.microsoft.com/office/drawing/2016/5/11/chartex" xmlns:cx6="http://schemas.microsoft.com/office/drawing/2016/5/12/chartex" xmlns:cx7="http://schemas.microsoft.com/office/drawing/2016/5/13/chartex" xmlns:cx8="http://schemas.microsoft.com/office/drawing/2016/5/14/chartex" xmlns:mc="http://schemas.openxmlformats.org/markup-compatibility/2006" xmlns:aink="http://schemas.microsoft.com/office/drawing/2016/ink" xmlns:am3d="http://schemas.microsoft.com/office/drawing/2017/model3d" xmlns:o="urn:schemas-microsoft-com:office:office" xmlns:oel="http://schemas.microsoft.com/office/2019/extlst" xmlns:r="http://schemas.openxmlformats.org/officeDocument/2006/relationships" xmlns:m="http://schemas.openxmlformats.org/officeDocument/2006/math" xmlns:v="urn:schemas-microsoft-com:vml" xmlns:wp14="http://schemas.microsoft.com/office/word/2010/wordprocessingDrawing" xmlns:wp="http://schemas.openxmlformats.org/drawingml/2006/wordprocessingDrawing" xmlns:w10="urn:schemas-microsoft-com:office:word" xmlns:w="http://schemas.openxmlformats.org/wordprocessingml/2006/main" xmlns:w14="http://schemas.microsoft.com/office/word/2010/wordml" xmlns:w15="http://schemas.microsoft.com/office/word/2012/wordml" xmlns:w16cex="http://schemas.microsoft.com/office/word/2018/wordml/cex" xmlns:w16cid="http://schemas.microsoft.com/office/word/2016/wordml/cid" xmlns:w16="http://schemas.microsoft.com/office/word/2018/wordml" xmlns:w16du="http://schemas.microsoft.com/office/word/2023/wordml/word16du" xmlns:w16sdtdh="http://schemas.microsoft.com/office/word/2020/wordml/sdtdatahash" xmlns:w16sdtfl="http://schemas.microsoft.com/office/word/2024/wordml/sdtformatlock" xmlns:w16se="http://schemas.microsoft.com/office/word/2015/wordml/symex" xmlns:wpg="http://schemas.microsoft.com/office/word/2010/wordprocessingGroup" xmlns:wpi="http://schemas.microsoft.com/office/word/2010/wordprocessingInk" xmlns:wne="http://schemas.microsoft.com/office/word/2006/wordml" xmlns:wps="http://schemas.microsoft.com/office/word/2010/wordprocessingShape" mc:Ignorable="w14 w15 w16se w16cid w16 w16cex w16sdtdh w16sdtfl w16du wp14">
   <w:body>
     <w:p>
-      <w:r>
-        <w:t xml:space="preserve">+ </w:t>
-      </w:r>
-      <w:r>
-        <w:t>Последовательная запись (напрямую в флэшку или в файл)</w:t>
-      </w:r>
-    </w:p>
-    <w:p>
-      <w:r>
-        <w:t xml:space="preserve">+ </w:t>
-      </w:r>
-      <w:r>
-        <w:t>Сжатие целых чисел</w:t>
-      </w:r>
-    </w:p>
-    <w:p>
+      <w:pPr>
+        <w:rPr>
+          <w:b/>
+          <w:bCs/>
+        </w:rPr>
+      </w:pPr>
+      <w:r>
+        <w:rPr>
+          <w:b/>
+          <w:bCs/>
+          <w:lang w:val="en-US"/>
+        </w:rPr>
+        <w:t>Embedded</w:t>
+      </w:r>
+      <w:r>
+        <w:rPr>
+          <w:b/>
+          <w:bCs/>
+        </w:rPr>
+        <w:t xml:space="preserve"> </w:t>
+      </w:r>
+      <w:r>
+        <w:rPr>
+          <w:b/>
+          <w:bCs/>
+          <w:lang w:val="en-US"/>
+        </w:rPr>
+        <w:t>data</w:t>
+      </w:r>
+      <w:r>
+        <w:rPr>
+          <w:b/>
+          <w:bCs/>
+        </w:rPr>
+        <w:t xml:space="preserve"> </w:t>
+      </w:r>
+      <w:r>
+        <w:rPr>
+          <w:b/>
+          <w:bCs/>
+          <w:lang w:val="en-US"/>
+        </w:rPr>
+        <w:t>format</w:t>
+      </w:r>
+    </w:p>
+    <w:p>
+      <w:r>
+        <w:t>формат сериализации двоичных данных</w:t>
+      </w:r>
+      <w:r>
+        <w:t xml:space="preserve"> </w:t>
+      </w:r>
+      <w:r>
+        <w:t xml:space="preserve">для контроллеров или встраиваемых систем. </w:t>
+      </w:r>
+    </w:p>
+    <w:p>
+      <w:pPr>
+        <w:pStyle w:val="a7"/>
+        <w:numPr>
+          <w:ilvl w:val="0"/>
+          <w:numId w:val="1"/>
+        </w:numPr>
+      </w:pPr>
+      <w:r>
+        <w:t xml:space="preserve">Простая </w:t>
+      </w:r>
+      <w:r>
+        <w:t>и компактная</w:t>
+      </w:r>
+      <w:r>
+        <w:t xml:space="preserve"> </w:t>
+      </w:r>
+      <w:r>
+        <w:t>реализация</w:t>
+      </w:r>
+      <w:r>
+        <w:t xml:space="preserve">, чтобы было </w:t>
+      </w:r>
+      <w:r>
+        <w:t>легко</w:t>
+      </w:r>
+      <w:r>
+        <w:t xml:space="preserve"> портировать на любой язык</w:t>
+      </w:r>
+    </w:p>
+    <w:p>
+      <w:pPr>
+        <w:pStyle w:val="a7"/>
+        <w:numPr>
+          <w:ilvl w:val="0"/>
+          <w:numId w:val="1"/>
+        </w:numPr>
+      </w:pPr>
+      <w:r>
+        <w:t>Функционирование без динамического выделения</w:t>
+      </w:r>
+      <w:r>
+        <w:t>,</w:t>
+      </w:r>
+      <w:r>
+        <w:t xml:space="preserve"> </w:t>
+      </w:r>
+      <w:r>
+        <w:t xml:space="preserve">в малом объёме </w:t>
+      </w:r>
+      <w:r>
+        <w:t xml:space="preserve">статически выделенной </w:t>
+      </w:r>
+      <w:r>
+        <w:t>оперативной памяти 256-1024</w:t>
+      </w:r>
+      <w:r>
+        <w:t xml:space="preserve"> </w:t>
+      </w:r>
+      <w:r>
+        <w:t>байт</w:t>
+      </w:r>
+    </w:p>
+    <w:p>
+      <w:pPr>
+        <w:pStyle w:val="a7"/>
+        <w:numPr>
+          <w:ilvl w:val="0"/>
+          <w:numId w:val="1"/>
+        </w:numPr>
+      </w:pPr>
+      <w:r>
+        <w:t>Последовательная запись</w:t>
+      </w:r>
+      <w:r>
+        <w:t>,</w:t>
+      </w:r>
+      <w:r>
+        <w:t xml:space="preserve"> </w:t>
+      </w:r>
+      <w:r>
+        <w:t>без случайного доступа на запись</w:t>
+      </w:r>
+      <w:r>
+        <w:t xml:space="preserve">. Требуется для записи </w:t>
+      </w:r>
+      <w:r>
+        <w:t>напрямую в флэш</w:t>
+      </w:r>
+      <w:r>
+        <w:t>-память без необходимости стирать страницы</w:t>
+      </w:r>
+      <w:r>
+        <w:t xml:space="preserve"> </w:t>
+      </w:r>
+      <w:r>
+        <w:t xml:space="preserve">памяти </w:t>
+      </w:r>
+      <w:r>
+        <w:t xml:space="preserve">или </w:t>
+      </w:r>
+      <w:r>
+        <w:t>обновлять</w:t>
+      </w:r>
+      <w:r>
+        <w:t xml:space="preserve"> файл</w:t>
+      </w:r>
+      <w:r>
+        <w:t xml:space="preserve"> встраиваемой ФС</w:t>
+      </w:r>
+      <w:r>
+        <w:t xml:space="preserve"> (</w:t>
+      </w:r>
+      <w:r>
+        <w:t xml:space="preserve">перезапись в середине </w:t>
+      </w:r>
+      <w:r>
+        <w:t xml:space="preserve">тоже </w:t>
+      </w:r>
+      <w:r>
+        <w:t>файла очень накладная</w:t>
+      </w:r>
+      <w:r>
+        <w:t>)</w:t>
+      </w:r>
+      <w:r>
+        <w:t>.</w:t>
+      </w:r>
+    </w:p>
+    <w:p>
+      <w:pPr>
+        <w:pStyle w:val="a7"/>
+        <w:numPr>
+          <w:ilvl w:val="0"/>
+          <w:numId w:val="1"/>
+        </w:numPr>
+      </w:pPr>
+      <w:r>
+        <w:t xml:space="preserve">Встроенная </w:t>
+      </w:r>
+      <w:r>
+        <w:t>Схема</w:t>
+      </w:r>
+      <w:r>
+        <w:t xml:space="preserve"> данных в виде </w:t>
+      </w:r>
+      <w:r>
+        <w:t xml:space="preserve">Си-подобные </w:t>
+      </w:r>
+      <w:r>
+        <w:t>структур</w:t>
+      </w:r>
+      <w:r>
+        <w:t xml:space="preserve"> (заголовок данных / таблицы </w:t>
+      </w:r>
+      <w:proofErr w:type="spellStart"/>
+      <w:r>
+        <w:t>бд</w:t>
+      </w:r>
+      <w:proofErr w:type="spellEnd"/>
+      <w:r>
+        <w:t>)</w:t>
+      </w:r>
+      <w:r>
+        <w:t xml:space="preserve"> </w:t>
+      </w:r>
+    </w:p>
+    <w:p>
+      <w:pPr>
+        <w:pStyle w:val="a7"/>
+        <w:numPr>
+          <w:ilvl w:val="0"/>
+          <w:numId w:val="1"/>
+        </w:numPr>
+      </w:pPr>
+      <w:r>
+        <w:t xml:space="preserve">Возможность записи нескольких экземпляров данных (строки в таблице </w:t>
+      </w:r>
+      <w:proofErr w:type="spellStart"/>
+      <w:r>
+        <w:t>бд</w:t>
+      </w:r>
+      <w:proofErr w:type="spellEnd"/>
+      <w:r>
+        <w:t>)</w:t>
+      </w:r>
+    </w:p>
+    <w:p>
+      <w:pPr>
+        <w:pStyle w:val="a7"/>
+        <w:numPr>
+          <w:ilvl w:val="0"/>
+          <w:numId w:val="1"/>
+        </w:numPr>
+      </w:pPr>
+      <w:r>
+        <w:t>Поддержка юникода</w:t>
+      </w:r>
+    </w:p>
+    <w:p>
+      <w:pPr>
+        <w:pStyle w:val="a7"/>
+        <w:numPr>
+          <w:ilvl w:val="0"/>
+          <w:numId w:val="1"/>
+        </w:numPr>
+      </w:pPr>
+      <w:r>
+        <w:t>Бинарное (блочное) представление и текстовое</w:t>
+      </w:r>
+      <w:r>
+        <w:t>,</w:t>
+      </w:r>
+      <w:r>
+        <w:t xml:space="preserve"> для</w:t>
+      </w:r>
+      <w:r>
+        <w:t xml:space="preserve"> удобства</w:t>
+      </w:r>
+      <w:r>
+        <w:t xml:space="preserve"> просмотра, </w:t>
+      </w:r>
+      <w:r>
+        <w:t>+</w:t>
+      </w:r>
+      <w:r>
+        <w:t>конвертеры</w:t>
+      </w:r>
+      <w:r>
+        <w:t xml:space="preserve"> между ними</w:t>
+      </w:r>
+    </w:p>
+    <w:p>
+      <w:pPr>
+        <w:pStyle w:val="a7"/>
+        <w:numPr>
+          <w:ilvl w:val="0"/>
+          <w:numId w:val="1"/>
+        </w:numPr>
+      </w:pPr>
+      <w:r>
+        <w:t>Бинарн</w:t>
+      </w:r>
+      <w:r>
+        <w:t>ая</w:t>
+      </w:r>
+      <w:r>
+        <w:t xml:space="preserve"> </w:t>
+      </w:r>
+      <w:r>
+        <w:t>запись</w:t>
+      </w:r>
+      <w:r>
+        <w:t xml:space="preserve"> данных должна быть как можно более компактной</w:t>
+      </w:r>
+      <w:r>
+        <w:t xml:space="preserve"> и быстрой</w:t>
+      </w:r>
+      <w:r>
+        <w:t xml:space="preserve"> для использования при ограниченном количестве памяти и процессора</w:t>
+      </w:r>
+    </w:p>
+    <w:p>
+      <w:pPr>
+        <w:pStyle w:val="a7"/>
+        <w:numPr>
+          <w:ilvl w:val="0"/>
+          <w:numId w:val="1"/>
+        </w:numPr>
+      </w:pPr>
+      <w:proofErr w:type="spellStart"/>
+      <w:r>
+        <w:t>little-endian</w:t>
+      </w:r>
+      <w:proofErr w:type="spellEnd"/>
+    </w:p>
+    <w:p>
+      <w:pPr>
+        <w:pStyle w:val="a7"/>
+      </w:pPr>
+    </w:p>
+    <w:p>
+      <w:pPr>
+        <w:rPr>
+          <w:b/>
+          <w:bCs/>
+        </w:rPr>
+      </w:pPr>
+      <w:r>
+        <w:rPr>
+          <w:b/>
+          <w:bCs/>
+          <w:highlight w:val="darkGray"/>
+        </w:rPr>
+        <w:t>ещё не делал</w:t>
+      </w:r>
+    </w:p>
+    <w:p>
+      <w:pPr>
+        <w:pStyle w:val="a7"/>
+        <w:numPr>
+          <w:ilvl w:val="0"/>
+          <w:numId w:val="1"/>
+        </w:numPr>
+      </w:pPr>
+      <w:r>
+        <w:t>парсер (конвертер) из текстового представления в бинарный</w:t>
+      </w:r>
+    </w:p>
+    <w:p>
+      <w:pPr>
+        <w:pStyle w:val="a7"/>
+        <w:numPr>
+          <w:ilvl w:val="0"/>
+          <w:numId w:val="1"/>
+        </w:numPr>
+      </w:pPr>
       <w:r>
         <w:t>Контроль целостности (блочный, опционально)</w:t>
       </w:r>
-    </w:p>
-    <w:p>
-      <w:r>
-        <w:t>Разностное сжатие</w:t>
-      </w:r>
-    </w:p>
-    <w:p/>
-    <w:p>
-      <w:pPr>
-        <w:rPr>
-          <w:lang w:val="en-US"/>
-        </w:rPr>
-      </w:pPr>
-      <w:hyperlink r:id="rId4" w:history="1">
+      <w:r>
+        <w:t xml:space="preserve"> </w:t>
+      </w:r>
+      <w:r>
+        <w:t>–</w:t>
+      </w:r>
+      <w:r>
+        <w:t xml:space="preserve"> </w:t>
+      </w:r>
+      <w:r>
+        <w:rPr>
+          <w:lang w:val="en-US"/>
+        </w:rPr>
+        <w:t>CRC</w:t>
+      </w:r>
+      <w:r>
+        <w:t xml:space="preserve">16 </w:t>
+      </w:r>
+      <w:r>
+        <w:t>в конце каждого</w:t>
+      </w:r>
+      <w:r>
+        <w:t xml:space="preserve"> бинарного</w:t>
+      </w:r>
+      <w:r>
+        <w:t xml:space="preserve"> блока </w:t>
+      </w:r>
+    </w:p>
+    <w:p>
+      <w:pPr>
+        <w:pStyle w:val="a7"/>
+        <w:numPr>
+          <w:ilvl w:val="0"/>
+          <w:numId w:val="1"/>
+        </w:numPr>
+      </w:pPr>
+      <w:r>
+        <w:t>Сжатие</w:t>
+      </w:r>
+      <w:r>
+        <w:t xml:space="preserve"> </w:t>
+      </w:r>
+      <w:r>
+        <w:t>целых</w:t>
+      </w:r>
+      <w:r>
+        <w:t xml:space="preserve"> </w:t>
+      </w:r>
+      <w:r>
+        <w:t>чисел</w:t>
+      </w:r>
+      <w:r>
+        <w:t xml:space="preserve"> </w:t>
+      </w:r>
+      <w:r>
+        <w:t xml:space="preserve">– </w:t>
+      </w:r>
+      <w:r>
+        <w:t>ещё</w:t>
+      </w:r>
+      <w:r>
+        <w:t xml:space="preserve"> </w:t>
+      </w:r>
+      <w:r>
+        <w:t>не</w:t>
+      </w:r>
+      <w:r>
+        <w:t xml:space="preserve"> </w:t>
+      </w:r>
+      <w:r>
+        <w:t>доделал, реализовано</w:t>
+      </w:r>
+      <w:r>
+        <w:t xml:space="preserve"> </w:t>
+      </w:r>
+      <w:r>
+        <w:t>только</w:t>
+      </w:r>
+      <w:r>
+        <w:t xml:space="preserve"> </w:t>
+      </w:r>
+      <w:r>
+        <w:t xml:space="preserve">в </w:t>
+      </w:r>
+      <w:r>
+        <w:t xml:space="preserve">версии </w:t>
+      </w:r>
+      <w:r>
+        <w:rPr>
+          <w:lang w:val="en-US"/>
+        </w:rPr>
+        <w:t>C</w:t>
+      </w:r>
+      <w:r>
+        <w:t>#</w:t>
+      </w:r>
+      <w:r>
+        <w:t xml:space="preserve"> </w:t>
+      </w:r>
+    </w:p>
+    <w:p>
+      <w:pPr>
+        <w:pStyle w:val="a7"/>
+      </w:pPr>
+      <w:hyperlink r:id="rId5" w:history="1">
         <w:r>
           <w:rPr>
             <w:rStyle w:val="ac"/>
             <w:lang w:val="en-US"/>
           </w:rPr>
-          <w:t>Log ASCII standard - Wikipedia</w:t>
+          <w:t>Variable</w:t>
+        </w:r>
+        <w:r>
+          <w:rPr>
+            <w:rStyle w:val="ac"/>
+          </w:rPr>
+          <w:t>-</w:t>
+        </w:r>
+        <w:r>
+          <w:rPr>
+            <w:rStyle w:val="ac"/>
+            <w:lang w:val="en-US"/>
+          </w:rPr>
+          <w:t>length</w:t>
+        </w:r>
+        <w:r>
+          <w:rPr>
+            <w:rStyle w:val="ac"/>
+          </w:rPr>
+          <w:t xml:space="preserve"> </w:t>
+        </w:r>
+        <w:r>
+          <w:rPr>
+            <w:rStyle w:val="ac"/>
+            <w:lang w:val="en-US"/>
+          </w:rPr>
+          <w:t>qu</w:t>
+        </w:r>
+        <w:r>
+          <w:rPr>
+            <w:rStyle w:val="ac"/>
+            <w:lang w:val="en-US"/>
+          </w:rPr>
+          <w:t>a</w:t>
+        </w:r>
+        <w:r>
+          <w:rPr>
+            <w:rStyle w:val="ac"/>
+            <w:lang w:val="en-US"/>
+          </w:rPr>
+          <w:t>ntity</w:t>
+        </w:r>
+        <w:r>
+          <w:rPr>
+            <w:rStyle w:val="ac"/>
+          </w:rPr>
+          <w:t xml:space="preserve"> - </w:t>
+        </w:r>
+        <w:r>
+          <w:rPr>
+            <w:rStyle w:val="ac"/>
+            <w:lang w:val="en-US"/>
+          </w:rPr>
+          <w:t>Wikipedia</w:t>
         </w:r>
       </w:hyperlink>
-    </w:p>
-    <w:p>
-      <w:pPr>
-        <w:rPr>
-          <w:lang w:val="en-US"/>
-        </w:rPr>
-      </w:pPr>
-      <w:hyperlink r:id="rId5" w:history="1">
+      <w:r>
+        <w:t xml:space="preserve"> ,  </w:t>
+      </w:r>
+      <w:hyperlink r:id="rId6" w:anchor="varints" w:history="1">
         <w:r>
           <w:rPr>
             <w:rStyle w:val="ac"/>
             <w:lang w:val="en-US"/>
           </w:rPr>
-          <w:t>CDF Home Page</w:t>
+          <w:t>Encoding</w:t>
+        </w:r>
+        <w:r>
+          <w:rPr>
+            <w:rStyle w:val="ac"/>
+          </w:rPr>
+          <w:t xml:space="preserve"> | </w:t>
+        </w:r>
+        <w:r>
+          <w:rPr>
+            <w:rStyle w:val="ac"/>
+            <w:lang w:val="en-US"/>
+          </w:rPr>
+          <w:t>Protocol</w:t>
+        </w:r>
+        <w:r>
+          <w:rPr>
+            <w:rStyle w:val="ac"/>
+          </w:rPr>
+          <w:t xml:space="preserve"> </w:t>
+        </w:r>
+        <w:r>
+          <w:rPr>
+            <w:rStyle w:val="ac"/>
+            <w:lang w:val="en-US"/>
+          </w:rPr>
+          <w:t>Buffers</w:t>
+        </w:r>
+        <w:r>
+          <w:rPr>
+            <w:rStyle w:val="ac"/>
+          </w:rPr>
+          <w:t xml:space="preserve"> </w:t>
+        </w:r>
+        <w:r>
+          <w:rPr>
+            <w:rStyle w:val="ac"/>
+            <w:lang w:val="en-US"/>
+          </w:rPr>
+          <w:t>Documentation</w:t>
         </w:r>
       </w:hyperlink>
-    </w:p>
-    <w:p>
-      <w:pPr>
-        <w:rPr>
-          <w:lang w:val="en-US"/>
-        </w:rPr>
-      </w:pPr>
-      <w:hyperlink r:id="rId6" w:history="1">
+      <w:r>
+        <w:t xml:space="preserve"> , </w:t>
+      </w:r>
+      <w:hyperlink r:id="rId7" w:history="1">
+        <w:r>
+          <w:rPr>
+            <w:rStyle w:val="ac"/>
+          </w:rPr>
+          <w:t xml:space="preserve">Compact </w:t>
+        </w:r>
         <w:proofErr w:type="spellStart"/>
         <w:r>
           <w:rPr>
             <w:rStyle w:val="ac"/>
-            <w:lang w:val="en-US"/>
-          </w:rPr>
-          <w:t>heatshrink</w:t>
+          </w:rPr>
+          <w:t>varint</w:t>
         </w:r>
         <w:proofErr w:type="spellEnd"/>
         <w:r>
           <w:rPr>
             <w:rStyle w:val="ac"/>
-            <w:lang w:val="en-US"/>
-          </w:rPr>
-          <w:t xml:space="preserve"> Compression Library for Embedded Data</w:t>
-        </w:r>
-      </w:hyperlink>
-    </w:p>
-    <w:p>
-      <w:pPr>
-        <w:rPr>
-          <w:lang w:val="en-US"/>
-        </w:rPr>
-      </w:pPr>
-      <w:hyperlink r:id="rId7" w:history="1">
-        <w:proofErr w:type="spellStart"/>
-        <w:r>
-          <w:rPr>
-            <w:rStyle w:val="ac"/>
-            <w:lang w:val="en-US"/>
-          </w:rPr>
-          <w:t>protocolbuffers</w:t>
-        </w:r>
-        <w:proofErr w:type="spellEnd"/>
-        <w:r>
-          <w:rPr>
-            <w:rStyle w:val="ac"/>
-            <w:lang w:val="en-US"/>
-          </w:rPr>
-          <w:t>/</w:t>
-        </w:r>
-        <w:proofErr w:type="spellStart"/>
-        <w:r>
-          <w:rPr>
-            <w:rStyle w:val="ac"/>
-            <w:lang w:val="en-US"/>
-          </w:rPr>
-          <w:t>protobuf</w:t>
-        </w:r>
-        <w:proofErr w:type="spellEnd"/>
-        <w:r>
-          <w:rPr>
-            <w:rStyle w:val="ac"/>
-            <w:lang w:val="en-US"/>
-          </w:rPr>
-          <w:t>: Protocol Buffers - Google's data interchange format</w:t>
-        </w:r>
-      </w:hyperlink>
-    </w:p>
-    <w:p>
-      <w:pPr>
-        <w:rPr>
-          <w:lang w:val="en-US"/>
-        </w:rPr>
-      </w:pPr>
-      <w:hyperlink r:id="rId8" w:history="1">
-        <w:proofErr w:type="spellStart"/>
-        <w:r>
-          <w:rPr>
-            <w:rStyle w:val="ac"/>
-            <w:lang w:val="en-US"/>
-          </w:rPr>
-          <w:t>FlatBuffers</w:t>
-        </w:r>
-        <w:proofErr w:type="spellEnd"/>
-        <w:r>
-          <w:rPr>
-            <w:rStyle w:val="ac"/>
-            <w:lang w:val="en-US"/>
-          </w:rPr>
-          <w:t xml:space="preserve"> Docs</w:t>
-        </w:r>
-      </w:hyperlink>
-    </w:p>
-    <w:p>
-      <w:pPr>
-        <w:rPr>
-          <w:lang w:val="en-US"/>
-        </w:rPr>
-      </w:pPr>
-      <w:hyperlink r:id="rId9" w:history="1">
-        <w:proofErr w:type="spellStart"/>
-        <w:r>
-          <w:rPr>
-            <w:rStyle w:val="ac"/>
-            <w:lang w:val="en-US"/>
-          </w:rPr>
-          <w:t>fraillt</w:t>
-        </w:r>
-        <w:proofErr w:type="spellEnd"/>
-        <w:r>
-          <w:rPr>
-            <w:rStyle w:val="ac"/>
-            <w:lang w:val="en-US"/>
-          </w:rPr>
-          <w:t>/</w:t>
-        </w:r>
-        <w:proofErr w:type="spellStart"/>
-        <w:r>
-          <w:rPr>
-            <w:rStyle w:val="ac"/>
-            <w:lang w:val="en-US"/>
-          </w:rPr>
-          <w:t>bitsery</w:t>
-        </w:r>
-        <w:proofErr w:type="spellEnd"/>
-        <w:r>
-          <w:rPr>
-            <w:rStyle w:val="ac"/>
-            <w:lang w:val="en-US"/>
-          </w:rPr>
-          <w:t>: Your binary serialization library</w:t>
-        </w:r>
-      </w:hyperlink>
-    </w:p>
-    <w:p>
-      <w:hyperlink r:id="rId10" w:history="1">
-        <w:r>
-          <w:rPr>
-            <w:rStyle w:val="ac"/>
-          </w:rPr>
-          <w:t>CBOR - Wikipedia</w:t>
-        </w:r>
-      </w:hyperlink>
-      <w:r>
-        <w:t xml:space="preserve"> </w:t>
-      </w:r>
-      <w:hyperlink r:id="rId11" w:history="1">
-        <w:r>
-          <w:rPr>
-            <w:rStyle w:val="ac"/>
-          </w:rPr>
-          <w:t xml:space="preserve">CBOR — новый бинарный формат представления данных / </w:t>
+          </w:rPr>
+          <w:t xml:space="preserve"> — уникальность и большие значения за ту же стоимость / </w:t>
         </w:r>
         <w:proofErr w:type="spellStart"/>
         <w:r>
@@ -224,17 +632,1411 @@
     </w:p>
     <w:p>
       <w:pPr>
-        <w:rPr>
-          <w:lang w:val="en-US"/>
-        </w:rPr>
-      </w:pPr>
-      <w:hyperlink r:id="rId12" w:anchor="Comparison_of_binary_formats" w:history="1">
+        <w:pStyle w:val="a7"/>
+        <w:numPr>
+          <w:ilvl w:val="0"/>
+          <w:numId w:val="1"/>
+        </w:numPr>
+      </w:pPr>
+      <w:r>
+        <w:t>Разностное</w:t>
+      </w:r>
+      <w:r>
+        <w:t xml:space="preserve"> </w:t>
+      </w:r>
+      <w:r>
+        <w:t>сжатие</w:t>
+      </w:r>
+      <w:r>
+        <w:t xml:space="preserve"> – сжатие </w:t>
+      </w:r>
+      <w:r>
+        <w:t>данных,</w:t>
+      </w:r>
+      <w:r>
+        <w:t xml:space="preserve"> которые мало отличаются между измерениями</w:t>
+      </w:r>
+      <w:r>
+        <w:t xml:space="preserve"> + </w:t>
+      </w:r>
+      <w:proofErr w:type="spellStart"/>
+      <w:r>
+        <w:t>Variable-length</w:t>
+      </w:r>
+      <w:proofErr w:type="spellEnd"/>
+      <w:r>
+        <w:t xml:space="preserve">, например </w:t>
+      </w:r>
+      <w:r>
+        <w:t>время</w:t>
+      </w:r>
+      <w:r>
+        <w:t xml:space="preserve"> </w:t>
+      </w:r>
+      <w:r>
+        <w:t xml:space="preserve">UNIX </w:t>
+      </w:r>
+      <w:r>
+        <w:t>(</w:t>
+      </w:r>
+      <w:r>
+        <w:rPr>
+          <w:lang w:val="en-US"/>
+        </w:rPr>
+        <w:t>int</w:t>
+      </w:r>
+      <w:r>
+        <w:t xml:space="preserve">64 </w:t>
+      </w:r>
+      <w:r>
+        <w:t>в секундах</w:t>
+      </w:r>
+      <w:r>
+        <w:t xml:space="preserve"> </w:t>
+      </w:r>
+      <w:r>
+        <w:rPr>
+          <w:lang w:val="en-US"/>
+        </w:rPr>
+        <w:t>c</w:t>
+      </w:r>
+      <w:r>
+        <w:t xml:space="preserve"> 1970)</w:t>
+      </w:r>
+      <w:r>
+        <w:t xml:space="preserve">, </w:t>
+      </w:r>
+      <w:r>
+        <w:t>время</w:t>
+      </w:r>
+      <w:r>
+        <w:t xml:space="preserve"> </w:t>
+      </w:r>
+      <w:r>
+        <w:t>1757582277</w:t>
+      </w:r>
+      <w:r>
+        <w:t>(</w:t>
+      </w:r>
+      <w:r>
+        <w:t>8 байт</w:t>
+      </w:r>
+      <w:r>
+        <w:t>)</w:t>
+      </w:r>
+      <w:r>
+        <w:t xml:space="preserve">, </w:t>
+      </w:r>
+      <w:r>
+        <w:t>175758227</w:t>
+      </w:r>
+      <w:r>
+        <w:t>8</w:t>
+      </w:r>
+      <w:r>
+        <w:t>(</w:t>
+      </w:r>
+      <w:r>
+        <w:t>8 байт</w:t>
+      </w:r>
+      <w:r>
+        <w:t xml:space="preserve">) </w:t>
+      </w:r>
+      <w:r>
+        <w:t>– 16 байт заменять на</w:t>
+      </w:r>
+      <w:r>
+        <w:t>:</w:t>
+      </w:r>
+      <w:r>
+        <w:t xml:space="preserve"> </w:t>
+      </w:r>
+      <w:r>
+        <w:t>1757582277</w:t>
+      </w:r>
+      <w:r>
+        <w:t>(8 байт)</w:t>
+      </w:r>
+      <w:r>
+        <w:t>, +1</w:t>
+      </w:r>
+      <w:r>
+        <w:t>(</w:t>
+      </w:r>
+      <w:r>
+        <w:t>1</w:t>
+      </w:r>
+      <w:r>
+        <w:t xml:space="preserve"> байт)</w:t>
+      </w:r>
+      <w:r>
+        <w:t xml:space="preserve"> </w:t>
+      </w:r>
+      <w:r>
+        <w:t xml:space="preserve">– 9 байт </w:t>
+      </w:r>
+      <w:r>
+        <w:t xml:space="preserve"> </w:t>
+      </w:r>
+    </w:p>
+    <w:p>
+      <w:pPr>
+        <w:rPr>
+          <w:b/>
+          <w:bCs/>
+        </w:rPr>
+      </w:pPr>
+      <w:r>
+        <w:rPr>
+          <w:b/>
+          <w:bCs/>
+          <w:highlight w:val="yellow"/>
+        </w:rPr>
+        <w:t>Недостатки</w:t>
+      </w:r>
+    </w:p>
+    <w:p>
+      <w:pPr>
+        <w:pStyle w:val="a7"/>
+        <w:numPr>
+          <w:ilvl w:val="0"/>
+          <w:numId w:val="1"/>
+        </w:numPr>
+      </w:pPr>
+      <w:r>
+        <w:t>нужно или грузить в память целиком, или обрабатывать в несколько проходов, если он не влезает в память. Также, если нужна не вся информация из файла — все равно придется прочитать его весь</w:t>
+      </w:r>
+      <w:r>
+        <w:t xml:space="preserve"> или создавать индексы (ссылки на данные) отдельным файлом</w:t>
+      </w:r>
+    </w:p>
+    <w:p>
+      <w:pPr>
+        <w:rPr>
+          <w:b/>
+          <w:bCs/>
+          <w:lang w:val="en-US"/>
+        </w:rPr>
+      </w:pPr>
+      <w:proofErr w:type="spellStart"/>
+      <w:r>
+        <w:rPr>
+          <w:b/>
+          <w:bCs/>
+          <w:lang w:val="en-US"/>
+        </w:rPr>
+        <w:t>использование</w:t>
+      </w:r>
+      <w:proofErr w:type="spellEnd"/>
+      <w:r>
+        <w:rPr>
+          <w:b/>
+          <w:bCs/>
+          <w:lang w:val="en-US"/>
+        </w:rPr>
+        <w:t xml:space="preserve"> </w:t>
+      </w:r>
+      <w:proofErr w:type="spellStart"/>
+      <w:r>
+        <w:rPr>
+          <w:b/>
+          <w:bCs/>
+          <w:lang w:val="en-US"/>
+        </w:rPr>
+        <w:t>конвертера</w:t>
+      </w:r>
+      <w:proofErr w:type="spellEnd"/>
+      <w:r>
+        <w:rPr>
+          <w:b/>
+          <w:bCs/>
+          <w:lang w:val="en-US"/>
+        </w:rPr>
+        <w:t xml:space="preserve"> edf.exe</w:t>
+      </w:r>
+    </w:p>
+    <w:p>
+      <w:proofErr w:type="spellStart"/>
+      <w:r>
+        <w:rPr>
+          <w:lang w:val="en-US"/>
+        </w:rPr>
+        <w:t>edf</w:t>
+      </w:r>
+      <w:proofErr w:type="spellEnd"/>
+      <w:r>
+        <w:t>.</w:t>
+      </w:r>
+      <w:r>
+        <w:rPr>
+          <w:lang w:val="en-US"/>
+        </w:rPr>
+        <w:t>exe</w:t>
+      </w:r>
+      <w:r>
+        <w:t xml:space="preserve"> 1</w:t>
+      </w:r>
+      <w:r>
+        <w:rPr>
+          <w:lang w:val="en-US"/>
+        </w:rPr>
+        <w:t>D</w:t>
+      </w:r>
+      <w:r>
+        <w:t>.</w:t>
+      </w:r>
+      <w:r>
+        <w:rPr>
+          <w:lang w:val="en-US"/>
+        </w:rPr>
+        <w:t>D</w:t>
+      </w:r>
+      <w:r>
+        <w:t xml:space="preserve"> </w:t>
+      </w:r>
+      <w:r>
+        <w:rPr>
+          <w:lang w:val="en-US"/>
+        </w:rPr>
+        <w:t>t</w:t>
+      </w:r>
+      <w:r>
+        <w:t xml:space="preserve"> – </w:t>
+      </w:r>
+      <w:r>
+        <w:t>конвертер</w:t>
+      </w:r>
+      <w:r>
+        <w:t xml:space="preserve"> </w:t>
+      </w:r>
+      <w:r>
+        <w:t>динамограммы</w:t>
+      </w:r>
+      <w:r>
+        <w:t xml:space="preserve"> </w:t>
+      </w:r>
+      <w:r>
+        <w:t>в</w:t>
+      </w:r>
+      <w:r>
+        <w:t xml:space="preserve"> </w:t>
+      </w:r>
+      <w:r>
+        <w:rPr>
+          <w:b/>
+          <w:bCs/>
+        </w:rPr>
+        <w:t>текстовый</w:t>
+      </w:r>
+      <w:r>
+        <w:t xml:space="preserve"> </w:t>
+      </w:r>
+      <w:r>
+        <w:t>вариант</w:t>
+      </w:r>
+      <w:r>
+        <w:t xml:space="preserve"> </w:t>
+      </w:r>
+      <w:r>
+        <w:t>1</w:t>
+      </w:r>
+      <w:r>
+        <w:rPr>
+          <w:lang w:val="en-US"/>
+        </w:rPr>
+        <w:t>D</w:t>
+      </w:r>
+      <w:r>
+        <w:t>.</w:t>
+      </w:r>
+      <w:proofErr w:type="spellStart"/>
+      <w:r>
+        <w:rPr>
+          <w:b/>
+          <w:bCs/>
+          <w:u w:val="single"/>
+          <w:lang w:val="en-US"/>
+        </w:rPr>
+        <w:t>t</w:t>
+      </w:r>
+      <w:r>
+        <w:rPr>
+          <w:lang w:val="en-US"/>
+        </w:rPr>
+        <w:t>df</w:t>
+      </w:r>
+      <w:proofErr w:type="spellEnd"/>
+    </w:p>
+    <w:p>
+      <w:proofErr w:type="spellStart"/>
+      <w:r>
+        <w:rPr>
+          <w:lang w:val="en-US"/>
+        </w:rPr>
+        <w:t>edf</w:t>
+      </w:r>
+      <w:proofErr w:type="spellEnd"/>
+      <w:r>
+        <w:t>.</w:t>
+      </w:r>
+      <w:r>
+        <w:rPr>
+          <w:lang w:val="en-US"/>
+        </w:rPr>
+        <w:t>exe</w:t>
+      </w:r>
+      <w:r>
+        <w:t xml:space="preserve"> 1</w:t>
+      </w:r>
+      <w:r>
+        <w:rPr>
+          <w:lang w:val="en-US"/>
+        </w:rPr>
+        <w:t>E</w:t>
+      </w:r>
+      <w:r>
+        <w:t>.</w:t>
+      </w:r>
+      <w:r>
+        <w:rPr>
+          <w:lang w:val="en-US"/>
+        </w:rPr>
+        <w:t>E</w:t>
+      </w:r>
+      <w:r>
+        <w:t xml:space="preserve"> </w:t>
+      </w:r>
+      <w:r>
+        <w:rPr>
+          <w:lang w:val="en-US"/>
+        </w:rPr>
+        <w:t>t</w:t>
+      </w:r>
+      <w:r>
+        <w:t xml:space="preserve"> </w:t>
+      </w:r>
+      <w:r>
+        <w:t xml:space="preserve">– </w:t>
+      </w:r>
+      <w:r>
+        <w:t>конвертер</w:t>
+      </w:r>
+      <w:r>
+        <w:t xml:space="preserve"> </w:t>
+      </w:r>
+      <w:r>
+        <w:t>эхограммы</w:t>
+      </w:r>
+      <w:r>
+        <w:t xml:space="preserve"> </w:t>
+      </w:r>
+      <w:r>
+        <w:t>в</w:t>
+      </w:r>
+      <w:r>
+        <w:t xml:space="preserve"> </w:t>
+      </w:r>
+      <w:r>
+        <w:rPr>
+          <w:b/>
+          <w:bCs/>
+        </w:rPr>
+        <w:t>текстовый</w:t>
+      </w:r>
+      <w:r>
+        <w:t xml:space="preserve"> </w:t>
+      </w:r>
+      <w:r>
+        <w:t>вариант</w:t>
+      </w:r>
+      <w:r>
+        <w:t xml:space="preserve"> 1</w:t>
+      </w:r>
+      <w:r>
+        <w:rPr>
+          <w:lang w:val="en-US"/>
+        </w:rPr>
+        <w:t>E</w:t>
+      </w:r>
+      <w:r>
+        <w:t>.</w:t>
+      </w:r>
+      <w:proofErr w:type="spellStart"/>
+      <w:r>
+        <w:rPr>
+          <w:b/>
+          <w:bCs/>
+          <w:u w:val="single"/>
+          <w:lang w:val="en-US"/>
+        </w:rPr>
+        <w:t>t</w:t>
+      </w:r>
+      <w:r>
+        <w:rPr>
+          <w:lang w:val="en-US"/>
+        </w:rPr>
+        <w:t>df</w:t>
+      </w:r>
+      <w:proofErr w:type="spellEnd"/>
+    </w:p>
+    <w:p>
+      <w:proofErr w:type="spellStart"/>
+      <w:r>
+        <w:rPr>
+          <w:lang w:val="en-US"/>
+        </w:rPr>
+        <w:t>edf</w:t>
+      </w:r>
+      <w:proofErr w:type="spellEnd"/>
+      <w:r>
+        <w:t>.</w:t>
+      </w:r>
+      <w:r>
+        <w:rPr>
+          <w:lang w:val="en-US"/>
+        </w:rPr>
+        <w:t>exe</w:t>
+      </w:r>
+      <w:r>
+        <w:t xml:space="preserve"> 1</w:t>
+      </w:r>
+      <w:r>
+        <w:rPr>
+          <w:lang w:val="en-US"/>
+        </w:rPr>
+        <w:t>DAT</w:t>
+      </w:r>
+      <w:r>
+        <w:t>.</w:t>
+      </w:r>
+      <w:r>
+        <w:rPr>
+          <w:lang w:val="en-US"/>
+        </w:rPr>
+        <w:t>DAT</w:t>
+      </w:r>
+      <w:r>
+        <w:t xml:space="preserve"> </w:t>
+      </w:r>
+      <w:r>
+        <w:rPr>
+          <w:lang w:val="en-US"/>
+        </w:rPr>
+        <w:t>t</w:t>
+      </w:r>
+      <w:r>
+        <w:t xml:space="preserve"> </w:t>
+      </w:r>
+      <w:r>
+        <w:t xml:space="preserve">– </w:t>
+      </w:r>
+      <w:r>
+        <w:t>конвертер</w:t>
+      </w:r>
+      <w:r>
+        <w:t xml:space="preserve"> </w:t>
+      </w:r>
+      <w:r>
+        <w:t xml:space="preserve">данных </w:t>
+      </w:r>
+      <w:r>
+        <w:t>манометра (в т.ч. погружного)</w:t>
+      </w:r>
+      <w:r>
+        <w:t xml:space="preserve"> </w:t>
+      </w:r>
+      <w:r>
+        <w:t>в</w:t>
+      </w:r>
+      <w:r>
+        <w:t xml:space="preserve"> </w:t>
+      </w:r>
+      <w:r>
+        <w:rPr>
+          <w:b/>
+          <w:bCs/>
+        </w:rPr>
+        <w:t>текстовый</w:t>
+      </w:r>
+      <w:r>
+        <w:t xml:space="preserve"> </w:t>
+      </w:r>
+      <w:r>
+        <w:t>вариант</w:t>
+      </w:r>
+      <w:r>
+        <w:t xml:space="preserve"> 1</w:t>
+      </w:r>
+      <w:r>
+        <w:rPr>
+          <w:lang w:val="en-US"/>
+        </w:rPr>
+        <w:t>E</w:t>
+      </w:r>
+      <w:r>
+        <w:t>.</w:t>
+      </w:r>
+      <w:proofErr w:type="spellStart"/>
+      <w:r>
+        <w:rPr>
+          <w:b/>
+          <w:bCs/>
+          <w:u w:val="single"/>
+          <w:lang w:val="en-US"/>
+        </w:rPr>
+        <w:t>t</w:t>
+      </w:r>
+      <w:r>
+        <w:rPr>
+          <w:lang w:val="en-US"/>
+        </w:rPr>
+        <w:t>df</w:t>
+      </w:r>
+      <w:proofErr w:type="spellEnd"/>
+    </w:p>
+    <w:p>
+      <w:proofErr w:type="spellStart"/>
+      <w:r>
+        <w:rPr>
+          <w:lang w:val="en-US"/>
+        </w:rPr>
+        <w:t>edf</w:t>
+      </w:r>
+      <w:proofErr w:type="spellEnd"/>
+      <w:r>
+        <w:t>.</w:t>
+      </w:r>
+      <w:r>
+        <w:rPr>
+          <w:lang w:val="en-US"/>
+        </w:rPr>
+        <w:t>exe</w:t>
+      </w:r>
+      <w:r>
+        <w:t xml:space="preserve"> 1</w:t>
+      </w:r>
+      <w:r>
+        <w:rPr>
+          <w:lang w:val="en-US"/>
+        </w:rPr>
+        <w:t>D</w:t>
+      </w:r>
+      <w:r>
+        <w:t>.</w:t>
+      </w:r>
+      <w:r>
+        <w:rPr>
+          <w:lang w:val="en-US"/>
+        </w:rPr>
+        <w:t>D</w:t>
+      </w:r>
+      <w:r>
+        <w:t xml:space="preserve"> </w:t>
+      </w:r>
+      <w:r>
+        <w:rPr>
+          <w:lang w:val="en-US"/>
+        </w:rPr>
+        <w:t>b</w:t>
+      </w:r>
+      <w:r>
+        <w:t xml:space="preserve"> </w:t>
+      </w:r>
+      <w:r>
+        <w:t xml:space="preserve">– </w:t>
+      </w:r>
+      <w:r>
+        <w:t>конвертер</w:t>
+      </w:r>
+      <w:r>
+        <w:t xml:space="preserve"> </w:t>
+      </w:r>
+      <w:r>
+        <w:t>динамограммы</w:t>
+      </w:r>
+      <w:r>
+        <w:t xml:space="preserve"> </w:t>
+      </w:r>
+      <w:r>
+        <w:t>в</w:t>
+      </w:r>
+      <w:r>
+        <w:t xml:space="preserve"> </w:t>
+      </w:r>
+      <w:r>
+        <w:rPr>
+          <w:b/>
+          <w:bCs/>
+        </w:rPr>
+        <w:t>бинарный</w:t>
+      </w:r>
+      <w:r>
+        <w:t xml:space="preserve"> </w:t>
+      </w:r>
+      <w:r>
+        <w:t>вариант</w:t>
+      </w:r>
+      <w:r>
+        <w:t xml:space="preserve"> 1</w:t>
+      </w:r>
+      <w:r>
+        <w:rPr>
+          <w:lang w:val="en-US"/>
+        </w:rPr>
+        <w:t>D</w:t>
+      </w:r>
+      <w:r>
+        <w:t>.</w:t>
+      </w:r>
+      <w:proofErr w:type="spellStart"/>
+      <w:r>
+        <w:rPr>
+          <w:b/>
+          <w:bCs/>
+          <w:u w:val="single"/>
+          <w:lang w:val="en-US"/>
+        </w:rPr>
+        <w:t>b</w:t>
+      </w:r>
+      <w:r>
+        <w:rPr>
+          <w:lang w:val="en-US"/>
+        </w:rPr>
+        <w:t>df</w:t>
+      </w:r>
+      <w:proofErr w:type="spellEnd"/>
+    </w:p>
+    <w:p>
+      <w:proofErr w:type="spellStart"/>
+      <w:r>
+        <w:rPr>
+          <w:lang w:val="en-US"/>
+        </w:rPr>
+        <w:t>edf</w:t>
+      </w:r>
+      <w:proofErr w:type="spellEnd"/>
+      <w:r>
+        <w:t>.</w:t>
+      </w:r>
+      <w:r>
+        <w:rPr>
+          <w:lang w:val="en-US"/>
+        </w:rPr>
+        <w:t>exe</w:t>
+      </w:r>
+      <w:r>
+        <w:t xml:space="preserve"> 1</w:t>
+      </w:r>
+      <w:r>
+        <w:rPr>
+          <w:lang w:val="en-US"/>
+        </w:rPr>
+        <w:t>E</w:t>
+      </w:r>
+      <w:r>
+        <w:t>.</w:t>
+      </w:r>
+      <w:r>
+        <w:rPr>
+          <w:lang w:val="en-US"/>
+        </w:rPr>
+        <w:t>E</w:t>
+      </w:r>
+      <w:r>
+        <w:t xml:space="preserve"> </w:t>
+      </w:r>
+      <w:r>
+        <w:rPr>
+          <w:lang w:val="en-US"/>
+        </w:rPr>
+        <w:t>b</w:t>
+      </w:r>
+      <w:r>
+        <w:t xml:space="preserve"> </w:t>
+      </w:r>
+      <w:r>
+        <w:t xml:space="preserve">– </w:t>
+      </w:r>
+      <w:r>
+        <w:t>конвертер</w:t>
+      </w:r>
+      <w:r>
+        <w:t xml:space="preserve"> </w:t>
+      </w:r>
+      <w:r>
+        <w:t>эхограммы</w:t>
+      </w:r>
+      <w:r>
+        <w:t xml:space="preserve"> </w:t>
+      </w:r>
+      <w:r>
+        <w:t>в</w:t>
+      </w:r>
+      <w:r>
+        <w:t xml:space="preserve"> </w:t>
+      </w:r>
+      <w:r>
+        <w:rPr>
+          <w:b/>
+          <w:bCs/>
+        </w:rPr>
+        <w:t>бинарный</w:t>
+      </w:r>
+      <w:r>
+        <w:t xml:space="preserve"> </w:t>
+      </w:r>
+      <w:r>
+        <w:t>вариант</w:t>
+      </w:r>
+      <w:r>
+        <w:t xml:space="preserve"> 1</w:t>
+      </w:r>
+      <w:r>
+        <w:rPr>
+          <w:lang w:val="en-US"/>
+        </w:rPr>
+        <w:t>E</w:t>
+      </w:r>
+      <w:r>
+        <w:t>.</w:t>
+      </w:r>
+      <w:proofErr w:type="spellStart"/>
+      <w:r>
+        <w:rPr>
+          <w:b/>
+          <w:bCs/>
+          <w:u w:val="single"/>
+          <w:lang w:val="en-US"/>
+        </w:rPr>
+        <w:t>b</w:t>
+      </w:r>
+      <w:r>
+        <w:rPr>
+          <w:lang w:val="en-US"/>
+        </w:rPr>
+        <w:t>df</w:t>
+      </w:r>
+      <w:proofErr w:type="spellEnd"/>
+    </w:p>
+    <w:p>
+      <w:proofErr w:type="spellStart"/>
+      <w:r>
+        <w:rPr>
+          <w:lang w:val="en-US"/>
+        </w:rPr>
+        <w:t>edf</w:t>
+      </w:r>
+      <w:proofErr w:type="spellEnd"/>
+      <w:r>
+        <w:t>.</w:t>
+      </w:r>
+      <w:r>
+        <w:rPr>
+          <w:lang w:val="en-US"/>
+        </w:rPr>
+        <w:t>exe</w:t>
+      </w:r>
+      <w:r>
+        <w:t xml:space="preserve"> 1</w:t>
+      </w:r>
+      <w:r>
+        <w:rPr>
+          <w:lang w:val="en-US"/>
+        </w:rPr>
+        <w:t>DAT</w:t>
+      </w:r>
+      <w:r>
+        <w:t>.</w:t>
+      </w:r>
+      <w:r>
+        <w:rPr>
+          <w:lang w:val="en-US"/>
+        </w:rPr>
+        <w:t>DAT</w:t>
+      </w:r>
+      <w:r>
+        <w:t xml:space="preserve"> </w:t>
+      </w:r>
+      <w:r>
+        <w:rPr>
+          <w:lang w:val="en-US"/>
+        </w:rPr>
+        <w:t>b</w:t>
+      </w:r>
+      <w:r>
+        <w:t xml:space="preserve"> </w:t>
+      </w:r>
+      <w:r>
+        <w:t>–</w:t>
+      </w:r>
+      <w:r>
+        <w:t xml:space="preserve"> </w:t>
+      </w:r>
+      <w:r>
+        <w:t>конвертер</w:t>
+      </w:r>
+      <w:r>
+        <w:t xml:space="preserve"> </w:t>
+      </w:r>
+      <w:r>
+        <w:t xml:space="preserve">данных </w:t>
+      </w:r>
+      <w:r>
+        <w:t>манометра (в т.ч. погружного)</w:t>
+      </w:r>
+      <w:r>
+        <w:t xml:space="preserve"> </w:t>
+      </w:r>
+      <w:r>
+        <w:t>в</w:t>
+      </w:r>
+      <w:r>
+        <w:t xml:space="preserve"> </w:t>
+      </w:r>
+      <w:r>
+        <w:rPr>
+          <w:b/>
+          <w:bCs/>
+        </w:rPr>
+        <w:t>бинарный</w:t>
+      </w:r>
+      <w:r>
+        <w:t xml:space="preserve"> </w:t>
+      </w:r>
+      <w:r>
+        <w:t>вариант</w:t>
+      </w:r>
+      <w:r>
+        <w:t xml:space="preserve"> 1</w:t>
+      </w:r>
+      <w:r>
+        <w:rPr>
+          <w:lang w:val="en-US"/>
+        </w:rPr>
+        <w:t>E</w:t>
+      </w:r>
+      <w:r>
+        <w:t>.</w:t>
+      </w:r>
+      <w:proofErr w:type="spellStart"/>
+      <w:r>
+        <w:rPr>
+          <w:b/>
+          <w:bCs/>
+          <w:u w:val="single"/>
+          <w:lang w:val="en-US"/>
+        </w:rPr>
+        <w:t>b</w:t>
+      </w:r>
+      <w:r>
+        <w:rPr>
+          <w:lang w:val="en-US"/>
+        </w:rPr>
+        <w:t>df</w:t>
+      </w:r>
+      <w:proofErr w:type="spellEnd"/>
+    </w:p>
+    <w:p>
+      <w:r>
+        <w:t xml:space="preserve"> </w:t>
+      </w:r>
+      <w:proofErr w:type="spellStart"/>
+      <w:r>
+        <w:rPr>
+          <w:lang w:val="en-US"/>
+        </w:rPr>
+        <w:t>edf</w:t>
+      </w:r>
+      <w:proofErr w:type="spellEnd"/>
+      <w:r>
+        <w:t>.</w:t>
+      </w:r>
+      <w:r>
+        <w:rPr>
+          <w:lang w:val="en-US"/>
+        </w:rPr>
+        <w:t>exe</w:t>
+      </w:r>
+      <w:r>
+        <w:t xml:space="preserve"> 1</w:t>
+      </w:r>
+      <w:r>
+        <w:rPr>
+          <w:lang w:val="en-US"/>
+        </w:rPr>
+        <w:t>D</w:t>
+      </w:r>
+      <w:r>
+        <w:t>.</w:t>
+      </w:r>
+      <w:proofErr w:type="spellStart"/>
+      <w:r>
+        <w:rPr>
+          <w:lang w:val="en-US"/>
+        </w:rPr>
+        <w:t>bdf</w:t>
+      </w:r>
+      <w:proofErr w:type="spellEnd"/>
+      <w:r>
+        <w:t xml:space="preserve"> </w:t>
+      </w:r>
+      <w:r>
+        <w:rPr>
+          <w:lang w:val="en-US"/>
+        </w:rPr>
+        <w:t>d</w:t>
+      </w:r>
+      <w:r>
+        <w:t xml:space="preserve"> </w:t>
+      </w:r>
+      <w:r>
+        <w:t xml:space="preserve">– </w:t>
+      </w:r>
+      <w:r>
+        <w:t>конвертер</w:t>
+      </w:r>
+      <w:r>
+        <w:t xml:space="preserve"> </w:t>
+      </w:r>
+      <w:r>
+        <w:t>бинарного в данные эхограммы</w:t>
+      </w:r>
+      <w:r>
+        <w:t xml:space="preserve"> 1</w:t>
+      </w:r>
+      <w:r>
+        <w:rPr>
+          <w:lang w:val="en-US"/>
+        </w:rPr>
+        <w:t>D</w:t>
+      </w:r>
+      <w:r>
+        <w:t>.</w:t>
+      </w:r>
+      <w:r>
+        <w:rPr>
+          <w:b/>
+          <w:bCs/>
+          <w:u w:val="single"/>
+          <w:lang w:val="en-US"/>
+        </w:rPr>
+        <w:t>D</w:t>
+      </w:r>
+    </w:p>
+    <w:p>
+      <w:proofErr w:type="spellStart"/>
+      <w:r>
+        <w:rPr>
+          <w:lang w:val="en-US"/>
+        </w:rPr>
+        <w:t>edf</w:t>
+      </w:r>
+      <w:proofErr w:type="spellEnd"/>
+      <w:r>
+        <w:t>.</w:t>
+      </w:r>
+      <w:r>
+        <w:rPr>
+          <w:lang w:val="en-US"/>
+        </w:rPr>
+        <w:t>exe</w:t>
+      </w:r>
+      <w:r>
+        <w:t xml:space="preserve"> 1</w:t>
+      </w:r>
+      <w:r>
+        <w:rPr>
+          <w:lang w:val="en-US"/>
+        </w:rPr>
+        <w:t>E</w:t>
+      </w:r>
+      <w:r>
+        <w:t>.</w:t>
+      </w:r>
+      <w:proofErr w:type="spellStart"/>
+      <w:r>
+        <w:rPr>
+          <w:lang w:val="en-US"/>
+        </w:rPr>
+        <w:t>bdf</w:t>
+      </w:r>
+      <w:proofErr w:type="spellEnd"/>
+      <w:r>
+        <w:t xml:space="preserve"> </w:t>
+      </w:r>
+      <w:r>
+        <w:rPr>
+          <w:lang w:val="en-US"/>
+        </w:rPr>
+        <w:t>e</w:t>
+      </w:r>
+      <w:r>
+        <w:t xml:space="preserve"> </w:t>
+      </w:r>
+      <w:r>
+        <w:t xml:space="preserve">– </w:t>
+      </w:r>
+      <w:r>
+        <w:t>конвертер</w:t>
+      </w:r>
+      <w:r>
+        <w:t xml:space="preserve"> </w:t>
+      </w:r>
+      <w:r>
+        <w:t>бинарного в данные эхограммы</w:t>
+      </w:r>
+      <w:r>
+        <w:t xml:space="preserve"> 1</w:t>
+      </w:r>
+      <w:r>
+        <w:rPr>
+          <w:lang w:val="en-US"/>
+        </w:rPr>
+        <w:t>E</w:t>
+      </w:r>
+      <w:r>
+        <w:t>.</w:t>
+      </w:r>
+      <w:r>
+        <w:rPr>
+          <w:b/>
+          <w:bCs/>
+          <w:u w:val="single"/>
+          <w:lang w:val="en-US"/>
+        </w:rPr>
+        <w:t>E</w:t>
+      </w:r>
+    </w:p>
+    <w:p>
+      <w:pPr>
+        <w:rPr>
+          <w:b/>
+          <w:bCs/>
+          <w:u w:val="single"/>
+          <w:lang w:val="en-US"/>
+        </w:rPr>
+      </w:pPr>
+      <w:proofErr w:type="spellStart"/>
+      <w:r>
+        <w:rPr>
+          <w:lang w:val="en-US"/>
+        </w:rPr>
+        <w:t>edf</w:t>
+      </w:r>
+      <w:proofErr w:type="spellEnd"/>
+      <w:r>
+        <w:t>.</w:t>
+      </w:r>
+      <w:r>
+        <w:rPr>
+          <w:lang w:val="en-US"/>
+        </w:rPr>
+        <w:t>exe</w:t>
+      </w:r>
+      <w:r>
+        <w:t xml:space="preserve"> 1</w:t>
+      </w:r>
+      <w:r>
+        <w:rPr>
+          <w:lang w:val="en-US"/>
+        </w:rPr>
+        <w:t>DAT</w:t>
+      </w:r>
+      <w:r>
+        <w:t>.</w:t>
+      </w:r>
+      <w:proofErr w:type="spellStart"/>
+      <w:r>
+        <w:rPr>
+          <w:lang w:val="en-US"/>
+        </w:rPr>
+        <w:t>bdf</w:t>
+      </w:r>
+      <w:proofErr w:type="spellEnd"/>
+      <w:r>
+        <w:t xml:space="preserve"> </w:t>
+      </w:r>
+      <w:proofErr w:type="spellStart"/>
+      <w:r>
+        <w:rPr>
+          <w:lang w:val="en-US"/>
+        </w:rPr>
+        <w:t>dat</w:t>
+      </w:r>
+      <w:proofErr w:type="spellEnd"/>
+      <w:r>
+        <w:t xml:space="preserve"> </w:t>
+      </w:r>
+      <w:r>
+        <w:t xml:space="preserve">– </w:t>
+      </w:r>
+      <w:r>
+        <w:t>конвертер</w:t>
+      </w:r>
+      <w:r>
+        <w:t xml:space="preserve"> </w:t>
+      </w:r>
+      <w:r>
+        <w:t xml:space="preserve">бинарного в </w:t>
+      </w:r>
+      <w:r>
+        <w:t>данны</w:t>
+      </w:r>
+      <w:r>
+        <w:t>е</w:t>
+      </w:r>
+      <w:r>
+        <w:t xml:space="preserve"> манометра</w:t>
+      </w:r>
+      <w:r>
+        <w:t xml:space="preserve"> 1</w:t>
+      </w:r>
+      <w:r>
+        <w:rPr>
+          <w:lang w:val="en-US"/>
+        </w:rPr>
+        <w:t>DAT</w:t>
+      </w:r>
+      <w:r>
+        <w:t>.</w:t>
+      </w:r>
+      <w:r>
+        <w:rPr>
+          <w:b/>
+          <w:bCs/>
+          <w:u w:val="single"/>
+          <w:lang w:val="en-US"/>
+        </w:rPr>
+        <w:t>DAT</w:t>
+      </w:r>
+    </w:p>
+    <w:p>
+      <w:pPr>
+        <w:rPr>
+          <w:b/>
+          <w:bCs/>
+          <w:u w:val="single"/>
+        </w:rPr>
+      </w:pPr>
+      <w:r>
+        <w:rPr>
+          <w:b/>
+          <w:bCs/>
+          <w:u w:val="single"/>
+        </w:rPr>
+        <w:lastRenderedPageBreak/>
+        <w:t>примеры</w:t>
+      </w:r>
+    </w:p>
+    <w:p>
+      <w:proofErr w:type="spellStart"/>
+      <w:r>
+        <w:rPr>
+          <w:lang w:val="en-US"/>
+        </w:rPr>
+        <w:t>dynChart</w:t>
+      </w:r>
+      <w:proofErr w:type="spellEnd"/>
+      <w:r>
+        <w:t>.</w:t>
+      </w:r>
+      <w:r>
+        <w:rPr>
+          <w:lang w:val="en-US"/>
+        </w:rPr>
+        <w:t>xlsx</w:t>
+      </w:r>
+      <w:r>
+        <w:t xml:space="preserve">, </w:t>
+      </w:r>
+      <w:proofErr w:type="spellStart"/>
+      <w:r>
+        <w:rPr>
+          <w:lang w:val="en-US"/>
+        </w:rPr>
+        <w:t>echoChart</w:t>
+      </w:r>
+      <w:proofErr w:type="spellEnd"/>
+      <w:r>
+        <w:t>.</w:t>
+      </w:r>
+      <w:r>
+        <w:rPr>
+          <w:lang w:val="en-US"/>
+        </w:rPr>
+        <w:t>xlsx</w:t>
+      </w:r>
+      <w:r>
+        <w:t xml:space="preserve"> – построенные динамограмма и эхограмма из примеров файлов</w:t>
+      </w:r>
+    </w:p>
+    <w:p>
+      <w:pPr>
+        <w:rPr>
+          <w:lang w:val="en-US"/>
+        </w:rPr>
+      </w:pPr>
+      <w:proofErr w:type="spellStart"/>
+      <w:r>
+        <w:rPr>
+          <w:lang w:val="en-US"/>
+        </w:rPr>
+        <w:t>npp</w:t>
+      </w:r>
+      <w:proofErr w:type="spellEnd"/>
+      <w:r>
+        <w:t>_</w:t>
+      </w:r>
+      <w:proofErr w:type="spellStart"/>
+      <w:r>
+        <w:rPr>
+          <w:lang w:val="en-US"/>
+        </w:rPr>
+        <w:t>userDefineLang</w:t>
+      </w:r>
+      <w:proofErr w:type="spellEnd"/>
+      <w:r>
+        <w:t>.</w:t>
+      </w:r>
+      <w:r>
+        <w:rPr>
+          <w:lang w:val="en-US"/>
+        </w:rPr>
+        <w:t>xml</w:t>
+      </w:r>
+      <w:r>
+        <w:t xml:space="preserve"> – </w:t>
+      </w:r>
+      <w:r>
+        <w:t>ра</w:t>
+      </w:r>
+      <w:r>
+        <w:t>скраска</w:t>
+      </w:r>
+      <w:r>
+        <w:t xml:space="preserve"> текстового</w:t>
+      </w:r>
+      <w:r>
+        <w:t xml:space="preserve"> представления для </w:t>
+      </w:r>
+      <w:r>
+        <w:rPr>
+          <w:lang w:val="en-US"/>
+        </w:rPr>
+        <w:t>notepad</w:t>
+      </w:r>
+      <w:r>
+        <w:t>++</w:t>
+      </w:r>
+    </w:p>
+    <w:p>
+      <w:r>
+        <w:rPr>
+          <w:lang w:val="en-US"/>
+        </w:rPr>
+        <w:t>t</w:t>
+      </w:r>
+      <w:r>
+        <w:t>_</w:t>
+      </w:r>
+      <w:r>
+        <w:rPr>
+          <w:lang w:val="en-US"/>
+        </w:rPr>
+        <w:t>write</w:t>
+      </w:r>
+      <w:r>
+        <w:t>.</w:t>
+      </w:r>
+      <w:proofErr w:type="spellStart"/>
+      <w:r>
+        <w:rPr>
+          <w:lang w:val="en-US"/>
+        </w:rPr>
+        <w:t>tdf</w:t>
+      </w:r>
+      <w:proofErr w:type="spellEnd"/>
+      <w:r>
+        <w:t xml:space="preserve"> – </w:t>
+      </w:r>
+      <w:r>
+        <w:t>пример структур</w:t>
+      </w:r>
+    </w:p>
+    <w:p/>
+    <w:p>
+      <w:pPr>
+        <w:rPr>
+          <w:b/>
+          <w:bCs/>
+          <w:lang w:val="en-US"/>
+        </w:rPr>
+      </w:pPr>
+      <w:r>
+        <w:rPr>
+          <w:b/>
+          <w:bCs/>
+        </w:rPr>
+        <w:t>ссылки по теме</w:t>
+      </w:r>
+    </w:p>
+    <w:bookmarkStart w:id="0" w:name="_Hlk208575408"/>
+    <w:p>
+      <w:pPr>
+        <w:rPr>
+          <w:lang w:val="en-US"/>
+        </w:rPr>
+      </w:pPr>
+      <w:r>
+        <w:fldChar w:fldCharType="begin"/>
+      </w:r>
+      <w:r>
+        <w:rPr>
+          <w:lang w:val="en-US"/>
+        </w:rPr>
+        <w:instrText>HYPERLINK "https://en.wikipedia.org/wiki/Comparison_of_data-serialization_formats" \l "Comparison_of_binary_formats"</w:instrText>
+      </w:r>
+      <w:r>
+        <w:fldChar w:fldCharType="separate"/>
+      </w:r>
+      <w:r>
+        <w:rPr>
+          <w:rStyle w:val="ac"/>
+          <w:lang w:val="en-US"/>
+        </w:rPr>
+        <w:t>Comparison of data-serialization formats - Wikipe</w:t>
+      </w:r>
+      <w:r>
+        <w:rPr>
+          <w:rStyle w:val="ac"/>
+          <w:lang w:val="en-US"/>
+        </w:rPr>
+        <w:t>d</w:t>
+      </w:r>
+      <w:r>
+        <w:rPr>
+          <w:rStyle w:val="ac"/>
+          <w:lang w:val="en-US"/>
+        </w:rPr>
+        <w:t>ia</w:t>
+      </w:r>
+      <w:r>
+        <w:fldChar w:fldCharType="end"/>
+      </w:r>
+    </w:p>
+    <w:p>
+      <w:pPr>
+        <w:rPr>
+          <w:lang w:val="en-US"/>
+        </w:rPr>
+      </w:pPr>
+      <w:hyperlink r:id="rId8" w:history="1">
         <w:r>
           <w:rPr>
             <w:rStyle w:val="ac"/>
             <w:lang w:val="en-US"/>
           </w:rPr>
-          <w:t>Comparison of data-serialization formats - Wikipedia</w:t>
+          <w:t>Log ASCII standard - Wikipedia</w:t>
         </w:r>
       </w:hyperlink>
     </w:p>
@@ -244,83 +2046,202 @@
           <w:lang w:val="en-US"/>
         </w:rPr>
       </w:pPr>
-    </w:p>
-    <w:p>
-      <w:pPr>
-        <w:rPr>
-          <w:lang w:val="en-US"/>
-        </w:rPr>
-      </w:pPr>
+      <w:hyperlink r:id="rId9" w:history="1">
+        <w:r>
+          <w:rPr>
+            <w:rStyle w:val="ac"/>
+            <w:lang w:val="en-US"/>
+          </w:rPr>
+          <w:t>CDF Home Page</w:t>
+        </w:r>
+      </w:hyperlink>
+    </w:p>
+    <w:p>
+      <w:pPr>
+        <w:rPr>
+          <w:lang w:val="en-US"/>
+        </w:rPr>
+      </w:pPr>
+      <w:hyperlink r:id="rId10" w:history="1">
+        <w:proofErr w:type="spellStart"/>
+        <w:r>
+          <w:rPr>
+            <w:rStyle w:val="ac"/>
+            <w:lang w:val="en-US"/>
+          </w:rPr>
+          <w:t>protocolbuffers</w:t>
+        </w:r>
+        <w:proofErr w:type="spellEnd"/>
+        <w:r>
+          <w:rPr>
+            <w:rStyle w:val="ac"/>
+            <w:lang w:val="en-US"/>
+          </w:rPr>
+          <w:t>/</w:t>
+        </w:r>
+        <w:proofErr w:type="spellStart"/>
+        <w:r>
+          <w:rPr>
+            <w:rStyle w:val="ac"/>
+            <w:lang w:val="en-US"/>
+          </w:rPr>
+          <w:t>protobuf</w:t>
+        </w:r>
+        <w:proofErr w:type="spellEnd"/>
+        <w:r>
+          <w:rPr>
+            <w:rStyle w:val="ac"/>
+            <w:lang w:val="en-US"/>
+          </w:rPr>
+          <w:t>: Protocol Buffers - Google's data interchange format</w:t>
+        </w:r>
+      </w:hyperlink>
+    </w:p>
+    <w:p>
+      <w:pPr>
+        <w:rPr>
+          <w:lang w:val="en-US"/>
+        </w:rPr>
+      </w:pPr>
+      <w:hyperlink r:id="rId11" w:history="1">
+        <w:proofErr w:type="spellStart"/>
+        <w:r>
+          <w:rPr>
+            <w:rStyle w:val="ac"/>
+            <w:lang w:val="en-US"/>
+          </w:rPr>
+          <w:t>FlatBuffers</w:t>
+        </w:r>
+        <w:proofErr w:type="spellEnd"/>
+        <w:r>
+          <w:rPr>
+            <w:rStyle w:val="ac"/>
+            <w:lang w:val="en-US"/>
+          </w:rPr>
+          <w:t xml:space="preserve"> Docs</w:t>
+        </w:r>
+      </w:hyperlink>
+    </w:p>
+    <w:p>
+      <w:hyperlink r:id="rId12" w:history="1">
+        <w:proofErr w:type="spellStart"/>
+        <w:r>
+          <w:rPr>
+            <w:rStyle w:val="ac"/>
+            <w:lang w:val="en-US"/>
+          </w:rPr>
+          <w:t>fraillt</w:t>
+        </w:r>
+        <w:proofErr w:type="spellEnd"/>
+        <w:r>
+          <w:rPr>
+            <w:rStyle w:val="ac"/>
+            <w:lang w:val="en-US"/>
+          </w:rPr>
+          <w:t>/</w:t>
+        </w:r>
+        <w:proofErr w:type="spellStart"/>
+        <w:r>
+          <w:rPr>
+            <w:rStyle w:val="ac"/>
+            <w:lang w:val="en-US"/>
+          </w:rPr>
+          <w:t>bitsery</w:t>
+        </w:r>
+        <w:proofErr w:type="spellEnd"/>
+        <w:r>
+          <w:rPr>
+            <w:rStyle w:val="ac"/>
+            <w:lang w:val="en-US"/>
+          </w:rPr>
+          <w:t>: Your binary serialization library</w:t>
+        </w:r>
+      </w:hyperlink>
+    </w:p>
+    <w:p>
       <w:hyperlink r:id="rId13" w:history="1">
-        <w:r>
-          <w:rPr>
-            <w:rStyle w:val="ac"/>
-            <w:lang w:val="en-US"/>
-          </w:rPr>
-          <w:t xml:space="preserve">EBML — </w:t>
-        </w:r>
-        <w:r>
-          <w:rPr>
-            <w:rStyle w:val="ac"/>
-          </w:rPr>
-          <w:t>Википедия</w:t>
-        </w:r>
-      </w:hyperlink>
-    </w:p>
-    <w:p>
-      <w:pPr>
-        <w:rPr>
-          <w:lang w:val="en-US"/>
-        </w:rPr>
-      </w:pPr>
-      <w:hyperlink r:id="rId14" w:history="1">
-        <w:r>
-          <w:rPr>
-            <w:rStyle w:val="ac"/>
-            <w:lang w:val="en-US"/>
-          </w:rPr>
-          <w:t>Efficient XML Interchange (EXI) Format 1.0 (Second Edition)</w:t>
-        </w:r>
-      </w:hyperlink>
-    </w:p>
-    <w:p>
-      <w:r>
-        <w:t>мы далеко не первые</w:t>
-      </w:r>
-    </w:p>
-    <w:p>
-      <w:hyperlink r:id="rId15" w:history="1">
-        <w:r>
-          <w:rPr>
-            <w:rStyle w:val="ac"/>
-          </w:rPr>
-          <w:t xml:space="preserve">Полноценная бинарная замена XML / </w:t>
-        </w:r>
         <w:proofErr w:type="spellStart"/>
         <w:r>
           <w:rPr>
             <w:rStyle w:val="ac"/>
           </w:rPr>
-          <w:t>Хабр</w:t>
+          <w:t>liteserver</w:t>
+        </w:r>
+        <w:proofErr w:type="spellEnd"/>
+        <w:r>
+          <w:rPr>
+            <w:rStyle w:val="ac"/>
+          </w:rPr>
+          <w:t>/</w:t>
+        </w:r>
+        <w:proofErr w:type="spellStart"/>
+        <w:r>
+          <w:rPr>
+            <w:rStyle w:val="ac"/>
+          </w:rPr>
+          <w:t>binn</w:t>
+        </w:r>
+        <w:proofErr w:type="spellEnd"/>
+        <w:r>
+          <w:rPr>
+            <w:rStyle w:val="ac"/>
+          </w:rPr>
+          <w:t xml:space="preserve">: </w:t>
+        </w:r>
+        <w:proofErr w:type="spellStart"/>
+        <w:r>
+          <w:rPr>
+            <w:rStyle w:val="ac"/>
+          </w:rPr>
+          <w:t>Binary</w:t>
+        </w:r>
+        <w:proofErr w:type="spellEnd"/>
+        <w:r>
+          <w:rPr>
+            <w:rStyle w:val="ac"/>
+          </w:rPr>
+          <w:t xml:space="preserve"> </w:t>
+        </w:r>
+        <w:proofErr w:type="spellStart"/>
+        <w:r>
+          <w:rPr>
+            <w:rStyle w:val="ac"/>
+          </w:rPr>
+          <w:t>Serialization</w:t>
         </w:r>
         <w:proofErr w:type="spellEnd"/>
       </w:hyperlink>
     </w:p>
     <w:p>
-      <w:hyperlink r:id="rId16" w:history="1">
-        <w:proofErr w:type="spellStart"/>
-        <w:r>
-          <w:rPr>
-            <w:rStyle w:val="ac"/>
-          </w:rPr>
-          <w:t>Tree</w:t>
-        </w:r>
-        <w:proofErr w:type="spellEnd"/>
-        <w:r>
-          <w:rPr>
-            <w:rStyle w:val="ac"/>
-          </w:rPr>
-          <w:t xml:space="preserve"> — убийца JSON, XML, YAML и иже с ними / </w:t>
+      <w:hyperlink r:id="rId14" w:history="1">
+        <w:r>
+          <w:rPr>
+            <w:rStyle w:val="ac"/>
+          </w:rPr>
+          <w:t>CBOR - Wikipedia</w:t>
+        </w:r>
+      </w:hyperlink>
+      <w:r>
+        <w:t xml:space="preserve"> </w:t>
+      </w:r>
+      <w:hyperlink r:id="rId15" w:history="1">
+        <w:r>
+          <w:rPr>
+            <w:rStyle w:val="ac"/>
+          </w:rPr>
+          <w:t>CBOR</w:t>
+        </w:r>
+        <w:r>
+          <w:rPr>
+            <w:rStyle w:val="ac"/>
+          </w:rPr>
+          <w:t xml:space="preserve"> </w:t>
+        </w:r>
+        <w:r>
+          <w:rPr>
+            <w:rStyle w:val="ac"/>
+          </w:rPr>
+          <w:t xml:space="preserve">— новый бинарный формат представления данных / </w:t>
         </w:r>
         <w:proofErr w:type="spellStart"/>
         <w:r>
@@ -331,6 +2252,205 @@
         </w:r>
         <w:proofErr w:type="spellEnd"/>
       </w:hyperlink>
+    </w:p>
+    <w:p>
+      <w:pPr>
+        <w:tabs>
+          <w:tab w:val="left" w:pos="1150"/>
+        </w:tabs>
+      </w:pPr>
+      <w:hyperlink r:id="rId16" w:history="1">
+        <w:r>
+          <w:rPr>
+            <w:rStyle w:val="ac"/>
+          </w:rPr>
+          <w:t>RIFF — Википедия</w:t>
+        </w:r>
+      </w:hyperlink>
+    </w:p>
+    <w:p>
+      <w:pPr>
+        <w:rPr>
+          <w:lang w:val="en-US"/>
+        </w:rPr>
+      </w:pPr>
+      <w:hyperlink r:id="rId17" w:history="1">
+        <w:r>
+          <w:rPr>
+            <w:rStyle w:val="ac"/>
+            <w:lang w:val="en-US"/>
+          </w:rPr>
+          <w:t xml:space="preserve">EBML — </w:t>
+        </w:r>
+        <w:r>
+          <w:rPr>
+            <w:rStyle w:val="ac"/>
+          </w:rPr>
+          <w:t>Википедия</w:t>
+        </w:r>
+      </w:hyperlink>
+    </w:p>
+    <w:p>
+      <w:pPr>
+        <w:rPr>
+          <w:lang w:val="en-US"/>
+        </w:rPr>
+      </w:pPr>
+      <w:hyperlink r:id="rId18" w:history="1">
+        <w:r>
+          <w:rPr>
+            <w:rStyle w:val="ac"/>
+            <w:lang w:val="en-US"/>
+          </w:rPr>
+          <w:t>Efficient XML Interchange (EXI) Format 1.0 (Second Edition)</w:t>
+        </w:r>
+      </w:hyperlink>
+    </w:p>
+    <w:p>
+      <w:r>
+        <w:t>мы далеко не первые</w:t>
+      </w:r>
+    </w:p>
+    <w:p>
+      <w:hyperlink r:id="rId19" w:history="1">
+        <w:r>
+          <w:rPr>
+            <w:rStyle w:val="ac"/>
+          </w:rPr>
+          <w:t>Полноценная бин</w:t>
+        </w:r>
+        <w:r>
+          <w:rPr>
+            <w:rStyle w:val="ac"/>
+          </w:rPr>
+          <w:t>а</w:t>
+        </w:r>
+        <w:r>
+          <w:rPr>
+            <w:rStyle w:val="ac"/>
+          </w:rPr>
+          <w:t xml:space="preserve">рная замена XML / </w:t>
+        </w:r>
+        <w:proofErr w:type="spellStart"/>
+        <w:r>
+          <w:rPr>
+            <w:rStyle w:val="ac"/>
+          </w:rPr>
+          <w:t>Хабр</w:t>
+        </w:r>
+        <w:proofErr w:type="spellEnd"/>
+      </w:hyperlink>
+    </w:p>
+    <w:p>
+      <w:pPr>
+        <w:rPr>
+          <w:lang w:val="en-US"/>
+        </w:rPr>
+      </w:pPr>
+      <w:hyperlink r:id="rId20" w:history="1">
+        <w:proofErr w:type="spellStart"/>
+        <w:r>
+          <w:rPr>
+            <w:rStyle w:val="ac"/>
+          </w:rPr>
+          <w:t>Tree</w:t>
+        </w:r>
+        <w:proofErr w:type="spellEnd"/>
+        <w:r>
+          <w:rPr>
+            <w:rStyle w:val="ac"/>
+          </w:rPr>
+          <w:t xml:space="preserve"> — убийца JSON, XML, </w:t>
+        </w:r>
+        <w:r>
+          <w:rPr>
+            <w:rStyle w:val="ac"/>
+          </w:rPr>
+          <w:t>Y</w:t>
+        </w:r>
+        <w:r>
+          <w:rPr>
+            <w:rStyle w:val="ac"/>
+          </w:rPr>
+          <w:t xml:space="preserve">AML и иже с ними / </w:t>
+        </w:r>
+        <w:proofErr w:type="spellStart"/>
+        <w:r>
+          <w:rPr>
+            <w:rStyle w:val="ac"/>
+          </w:rPr>
+          <w:t>Хабр</w:t>
+        </w:r>
+        <w:proofErr w:type="spellEnd"/>
+      </w:hyperlink>
+    </w:p>
+    <w:bookmarkEnd w:id="0"/>
+    <w:p>
+      <w:pPr>
+        <w:rPr>
+          <w:lang w:val="en-US"/>
+        </w:rPr>
+      </w:pPr>
+    </w:p>
+    <w:p>
+      <w:pPr>
+        <w:rPr>
+          <w:lang w:val="en-US"/>
+        </w:rPr>
+      </w:pPr>
+      <w:r>
+        <w:rPr>
+          <w:noProof/>
+        </w:rPr>
+        <w:drawing>
+          <wp:inline distT="0" distB="0" distL="0" distR="0" wp14:anchorId="42D3E5A5" wp14:editId="7D71FF9D">
+            <wp:extent cx="4761865" cy="2695575"/>
+            <wp:effectExtent l="0" t="0" r="635" b="9525"/>
+            <wp:docPr id="909057847" name="Рисунок 1"/>
+            <wp:cNvGraphicFramePr>
+              <a:graphicFrameLocks xmlns:a="http://schemas.openxmlformats.org/drawingml/2006/main" noChangeAspect="1"/>
+            </wp:cNvGraphicFramePr>
+            <a:graphic xmlns:a="http://schemas.openxmlformats.org/drawingml/2006/main">
+              <a:graphicData uri="http://schemas.openxmlformats.org/drawingml/2006/picture">
+                <pic:pic xmlns:pic="http://schemas.openxmlformats.org/drawingml/2006/picture">
+                  <pic:nvPicPr>
+                    <pic:cNvPr id="0" name="Picture 1"/>
+                    <pic:cNvPicPr>
+                      <a:picLocks noChangeAspect="1" noChangeArrowheads="1"/>
+                    </pic:cNvPicPr>
+                  </pic:nvPicPr>
+                  <pic:blipFill>
+                    <a:blip r:embed="rId21">
+                      <a:extLst>
+                        <a:ext uri="{28A0092B-C50C-407E-A947-70E740481C1C}">
+                          <a14:useLocalDpi xmlns:a14="http://schemas.microsoft.com/office/drawing/2010/main" val="0"/>
+                        </a:ext>
+                      </a:extLst>
+                    </a:blip>
+                    <a:srcRect/>
+                    <a:stretch>
+                      <a:fillRect/>
+                    </a:stretch>
+                  </pic:blipFill>
+                  <pic:spPr bwMode="auto">
+                    <a:xfrm>
+                      <a:off x="0" y="0"/>
+                      <a:ext cx="4761865" cy="2695575"/>
+                    </a:xfrm>
+                    <a:prstGeom prst="rect">
+                      <a:avLst/>
+                    </a:prstGeom>
+                    <a:noFill/>
+                    <a:ln>
+                      <a:noFill/>
+                    </a:ln>
+                  </pic:spPr>
+                </pic:pic>
+              </a:graphicData>
+            </a:graphic>
+          </wp:inline>
+        </w:drawing>
+      </w:r>
     </w:p>
     <w:sectPr>
       <w:pgSz w:w="11906" w:h="16838"/>
@@ -340,6 +2460,252 @@
     </w:sectPr>
   </w:body>
 </w:document>
+</file>
+
+<file path=word/numbering.xml><?xml version="1.0" encoding="utf-8"?>
+<w:numbering xmlns:wpc="http://schemas.microsoft.com/office/word/2010/wordprocessingCanvas" xmlns:cx="http://schemas.microsoft.com/office/drawing/2014/chartex" xmlns:cx1="http://schemas.microsoft.com/office/drawing/2015/9/8/chartex" xmlns:cx2="http://schemas.microsoft.com/office/drawing/2015/10/21/chartex" xmlns:cx3="http://schemas.microsoft.com/office/drawing/2016/5/9/chartex" xmlns:cx4="http://schemas.microsoft.com/office/drawing/2016/5/10/chartex" xmlns:cx5="http://schemas.microsoft.com/office/drawing/2016/5/11/chartex" xmlns:cx6="http://schemas.microsoft.com/office/drawing/2016/5/12/chartex" xmlns:cx7="http://schemas.microsoft.com/office/drawing/2016/5/13/chartex" xmlns:cx8="http://schemas.microsoft.com/office/drawing/2016/5/14/chartex" xmlns:mc="http://schemas.openxmlformats.org/markup-compatibility/2006" xmlns:aink="http://schemas.microsoft.com/office/drawing/2016/ink" xmlns:am3d="http://schemas.microsoft.com/office/drawing/2017/model3d" xmlns:o="urn:schemas-microsoft-com:office:office" xmlns:oel="http://schemas.microsoft.com/office/2019/extlst" xmlns:r="http://schemas.openxmlformats.org/officeDocument/2006/relationships" xmlns:m="http://schemas.openxmlformats.org/officeDocument/2006/math" xmlns:v="urn:schemas-microsoft-com:vml" xmlns:wp14="http://schemas.microsoft.com/office/word/2010/wordprocessingDrawing" xmlns:wp="http://schemas.openxmlformats.org/drawingml/2006/wordprocessingDrawing" xmlns:w10="urn:schemas-microsoft-com:office:word" xmlns:w="http://schemas.openxmlformats.org/wordprocessingml/2006/main" xmlns:w14="http://schemas.microsoft.com/office/word/2010/wordml" xmlns:w15="http://schemas.microsoft.com/office/word/2012/wordml" xmlns:w16cex="http://schemas.microsoft.com/office/word/2018/wordml/cex" xmlns:w16cid="http://schemas.microsoft.com/office/word/2016/wordml/cid" xmlns:w16="http://schemas.microsoft.com/office/word/2018/wordml" xmlns:w16du="http://schemas.microsoft.com/office/word/2023/wordml/word16du" xmlns:w16sdtdh="http://schemas.microsoft.com/office/word/2020/wordml/sdtdatahash" xmlns:w16sdtfl="http://schemas.microsoft.com/office/word/2024/wordml/sdtformatlock" xmlns:w16se="http://schemas.microsoft.com/office/word/2015/wordml/symex" xmlns:wpg="http://schemas.microsoft.com/office/word/2010/wordprocessingGroup" xmlns:wpi="http://schemas.microsoft.com/office/word/2010/wordprocessingInk" xmlns:wne="http://schemas.microsoft.com/office/word/2006/wordml" xmlns:wps="http://schemas.microsoft.com/office/word/2010/wordprocessingShape" mc:Ignorable="w14 w15 w16se w16cid w16 w16cex w16sdtdh w16sdtfl w16du wp14">
+  <w:abstractNum w:abstractNumId="0" w15:restartNumberingAfterBreak="0">
+    <w:nsid w:val="0C281F3E"/>
+    <w:multiLevelType w:val="hybridMultilevel"/>
+    <w:tmpl w:val="0AF46C6A"/>
+    <w:lvl w:ilvl="0" w:tplc="04190001">
+      <w:start w:val="1"/>
+      <w:numFmt w:val="bullet"/>
+      <w:lvlText w:val=""/>
+      <w:lvlJc w:val="left"/>
+      <w:pPr>
+        <w:ind w:left="720" w:hanging="360"/>
+      </w:pPr>
+      <w:rPr>
+        <w:rFonts w:ascii="Symbol" w:hAnsi="Symbol" w:hint="default"/>
+      </w:rPr>
+    </w:lvl>
+    <w:lvl w:ilvl="1" w:tplc="04190003" w:tentative="1">
+      <w:start w:val="1"/>
+      <w:numFmt w:val="bullet"/>
+      <w:lvlText w:val="o"/>
+      <w:lvlJc w:val="left"/>
+      <w:pPr>
+        <w:ind w:left="1440" w:hanging="360"/>
+      </w:pPr>
+      <w:rPr>
+        <w:rFonts w:ascii="Courier New" w:hAnsi="Courier New" w:cs="Courier New" w:hint="default"/>
+      </w:rPr>
+    </w:lvl>
+    <w:lvl w:ilvl="2" w:tplc="04190005" w:tentative="1">
+      <w:start w:val="1"/>
+      <w:numFmt w:val="bullet"/>
+      <w:lvlText w:val=""/>
+      <w:lvlJc w:val="left"/>
+      <w:pPr>
+        <w:ind w:left="2160" w:hanging="360"/>
+      </w:pPr>
+      <w:rPr>
+        <w:rFonts w:ascii="Wingdings" w:hAnsi="Wingdings" w:hint="default"/>
+      </w:rPr>
+    </w:lvl>
+    <w:lvl w:ilvl="3" w:tplc="04190001" w:tentative="1">
+      <w:start w:val="1"/>
+      <w:numFmt w:val="bullet"/>
+      <w:lvlText w:val=""/>
+      <w:lvlJc w:val="left"/>
+      <w:pPr>
+        <w:ind w:left="2880" w:hanging="360"/>
+      </w:pPr>
+      <w:rPr>
+        <w:rFonts w:ascii="Symbol" w:hAnsi="Symbol" w:hint="default"/>
+      </w:rPr>
+    </w:lvl>
+    <w:lvl w:ilvl="4" w:tplc="04190003" w:tentative="1">
+      <w:start w:val="1"/>
+      <w:numFmt w:val="bullet"/>
+      <w:lvlText w:val="o"/>
+      <w:lvlJc w:val="left"/>
+      <w:pPr>
+        <w:ind w:left="3600" w:hanging="360"/>
+      </w:pPr>
+      <w:rPr>
+        <w:rFonts w:ascii="Courier New" w:hAnsi="Courier New" w:cs="Courier New" w:hint="default"/>
+      </w:rPr>
+    </w:lvl>
+    <w:lvl w:ilvl="5" w:tplc="04190005" w:tentative="1">
+      <w:start w:val="1"/>
+      <w:numFmt w:val="bullet"/>
+      <w:lvlText w:val=""/>
+      <w:lvlJc w:val="left"/>
+      <w:pPr>
+        <w:ind w:left="4320" w:hanging="360"/>
+      </w:pPr>
+      <w:rPr>
+        <w:rFonts w:ascii="Wingdings" w:hAnsi="Wingdings" w:hint="default"/>
+      </w:rPr>
+    </w:lvl>
+    <w:lvl w:ilvl="6" w:tplc="04190001" w:tentative="1">
+      <w:start w:val="1"/>
+      <w:numFmt w:val="bullet"/>
+      <w:lvlText w:val=""/>
+      <w:lvlJc w:val="left"/>
+      <w:pPr>
+        <w:ind w:left="5040" w:hanging="360"/>
+      </w:pPr>
+      <w:rPr>
+        <w:rFonts w:ascii="Symbol" w:hAnsi="Symbol" w:hint="default"/>
+      </w:rPr>
+    </w:lvl>
+    <w:lvl w:ilvl="7" w:tplc="04190003" w:tentative="1">
+      <w:start w:val="1"/>
+      <w:numFmt w:val="bullet"/>
+      <w:lvlText w:val="o"/>
+      <w:lvlJc w:val="left"/>
+      <w:pPr>
+        <w:ind w:left="5760" w:hanging="360"/>
+      </w:pPr>
+      <w:rPr>
+        <w:rFonts w:ascii="Courier New" w:hAnsi="Courier New" w:cs="Courier New" w:hint="default"/>
+      </w:rPr>
+    </w:lvl>
+    <w:lvl w:ilvl="8" w:tplc="04190005" w:tentative="1">
+      <w:start w:val="1"/>
+      <w:numFmt w:val="bullet"/>
+      <w:lvlText w:val=""/>
+      <w:lvlJc w:val="left"/>
+      <w:pPr>
+        <w:ind w:left="6480" w:hanging="360"/>
+      </w:pPr>
+      <w:rPr>
+        <w:rFonts w:ascii="Wingdings" w:hAnsi="Wingdings" w:hint="default"/>
+      </w:rPr>
+    </w:lvl>
+  </w:abstractNum>
+  <w:abstractNum w:abstractNumId="1" w15:restartNumberingAfterBreak="0">
+    <w:nsid w:val="582834A2"/>
+    <w:multiLevelType w:val="hybridMultilevel"/>
+    <w:tmpl w:val="F54ACB52"/>
+    <w:lvl w:ilvl="0" w:tplc="04190001">
+      <w:start w:val="1"/>
+      <w:numFmt w:val="bullet"/>
+      <w:lvlText w:val=""/>
+      <w:lvlJc w:val="left"/>
+      <w:pPr>
+        <w:ind w:left="720" w:hanging="360"/>
+      </w:pPr>
+      <w:rPr>
+        <w:rFonts w:ascii="Symbol" w:hAnsi="Symbol" w:hint="default"/>
+      </w:rPr>
+    </w:lvl>
+    <w:lvl w:ilvl="1" w:tplc="04190003">
+      <w:start w:val="1"/>
+      <w:numFmt w:val="bullet"/>
+      <w:lvlText w:val="o"/>
+      <w:lvlJc w:val="left"/>
+      <w:pPr>
+        <w:ind w:left="1440" w:hanging="360"/>
+      </w:pPr>
+      <w:rPr>
+        <w:rFonts w:ascii="Courier New" w:hAnsi="Courier New" w:cs="Courier New" w:hint="default"/>
+      </w:rPr>
+    </w:lvl>
+    <w:lvl w:ilvl="2" w:tplc="04190005">
+      <w:start w:val="1"/>
+      <w:numFmt w:val="bullet"/>
+      <w:lvlText w:val=""/>
+      <w:lvlJc w:val="left"/>
+      <w:pPr>
+        <w:ind w:left="2160" w:hanging="360"/>
+      </w:pPr>
+      <w:rPr>
+        <w:rFonts w:ascii="Wingdings" w:hAnsi="Wingdings" w:hint="default"/>
+      </w:rPr>
+    </w:lvl>
+    <w:lvl w:ilvl="3" w:tplc="04190001">
+      <w:start w:val="1"/>
+      <w:numFmt w:val="bullet"/>
+      <w:lvlText w:val=""/>
+      <w:lvlJc w:val="left"/>
+      <w:pPr>
+        <w:ind w:left="2880" w:hanging="360"/>
+      </w:pPr>
+      <w:rPr>
+        <w:rFonts w:ascii="Symbol" w:hAnsi="Symbol" w:hint="default"/>
+      </w:rPr>
+    </w:lvl>
+    <w:lvl w:ilvl="4" w:tplc="04190003">
+      <w:start w:val="1"/>
+      <w:numFmt w:val="bullet"/>
+      <w:lvlText w:val="o"/>
+      <w:lvlJc w:val="left"/>
+      <w:pPr>
+        <w:ind w:left="3600" w:hanging="360"/>
+      </w:pPr>
+      <w:rPr>
+        <w:rFonts w:ascii="Courier New" w:hAnsi="Courier New" w:cs="Courier New" w:hint="default"/>
+      </w:rPr>
+    </w:lvl>
+    <w:lvl w:ilvl="5" w:tplc="04190005">
+      <w:start w:val="1"/>
+      <w:numFmt w:val="bullet"/>
+      <w:lvlText w:val=""/>
+      <w:lvlJc w:val="left"/>
+      <w:pPr>
+        <w:ind w:left="4320" w:hanging="360"/>
+      </w:pPr>
+      <w:rPr>
+        <w:rFonts w:ascii="Wingdings" w:hAnsi="Wingdings" w:hint="default"/>
+      </w:rPr>
+    </w:lvl>
+    <w:lvl w:ilvl="6" w:tplc="04190001">
+      <w:start w:val="1"/>
+      <w:numFmt w:val="bullet"/>
+      <w:lvlText w:val=""/>
+      <w:lvlJc w:val="left"/>
+      <w:pPr>
+        <w:ind w:left="5040" w:hanging="360"/>
+      </w:pPr>
+      <w:rPr>
+        <w:rFonts w:ascii="Symbol" w:hAnsi="Symbol" w:hint="default"/>
+      </w:rPr>
+    </w:lvl>
+    <w:lvl w:ilvl="7" w:tplc="04190003">
+      <w:start w:val="1"/>
+      <w:numFmt w:val="bullet"/>
+      <w:lvlText w:val="o"/>
+      <w:lvlJc w:val="left"/>
+      <w:pPr>
+        <w:ind w:left="5760" w:hanging="360"/>
+      </w:pPr>
+      <w:rPr>
+        <w:rFonts w:ascii="Courier New" w:hAnsi="Courier New" w:cs="Courier New" w:hint="default"/>
+      </w:rPr>
+    </w:lvl>
+    <w:lvl w:ilvl="8" w:tplc="04190005">
+      <w:start w:val="1"/>
+      <w:numFmt w:val="bullet"/>
+      <w:lvlText w:val=""/>
+      <w:lvlJc w:val="left"/>
+      <w:pPr>
+        <w:ind w:left="6480" w:hanging="360"/>
+      </w:pPr>
+      <w:rPr>
+        <w:rFonts w:ascii="Wingdings" w:hAnsi="Wingdings" w:hint="default"/>
+      </w:rPr>
+    </w:lvl>
+  </w:abstractNum>
+  <w:num w:numId="1" w16cid:durableId="16467825">
+    <w:abstractNumId w:val="0"/>
+  </w:num>
+  <w:num w:numId="2" w16cid:durableId="1407453292">
+    <w:abstractNumId w:val="1"/>
+    <w:lvlOverride w:ilvl="0"/>
+    <w:lvlOverride w:ilvl="1"/>
+    <w:lvlOverride w:ilvl="2"/>
+    <w:lvlOverride w:ilvl="3"/>
+    <w:lvlOverride w:ilvl="4"/>
+    <w:lvlOverride w:ilvl="5"/>
+    <w:lvlOverride w:ilvl="6"/>
+    <w:lvlOverride w:ilvl="7"/>
+    <w:lvlOverride w:ilvl="8"/>
+  </w:num>
+</w:numbering>
 </file>
 
 <file path=word/styles.xml><?xml version="1.0" encoding="utf-8"?>
@@ -945,7 +3311,6 @@
   <w:style w:type="character" w:default="1" w:styleId="a0">
     <w:name w:val="Default Paragraph Font"/>
     <w:uiPriority w:val="1"/>
-    <w:semiHidden/>
     <w:unhideWhenUsed/>
   </w:style>
   <w:style w:type="table" w:default="1" w:styleId="a1">

</xml_diff>